<commit_message>
initialisation of visitor's page
</commit_message>
<xml_diff>
--- a/documentation/Biweekly Reports/BWR-2-G19.docx
+++ b/documentation/Biweekly Reports/BWR-2-G19.docx
@@ -346,7 +346,7 @@
               <w:rPr>
                 <w:color w:val="000000" w:themeColor="text1"/>
               </w:rPr>
-              <w:t>2</w:t>
+              <w:t>3</w:t>
             </w:r>
           </w:p>
         </w:tc>
@@ -405,13 +405,19 @@
               <w:rPr>
                 <w:color w:val="000000" w:themeColor="text1"/>
               </w:rPr>
-              <w:t>0</w:t>
-            </w:r>
-            <w:r>
-              <w:rPr>
-                <w:color w:val="000000" w:themeColor="text1"/>
-              </w:rPr>
-              <w:t>2/06/2021</w:t>
+              <w:t>2</w:t>
+            </w:r>
+            <w:r>
+              <w:rPr>
+                <w:color w:val="000000" w:themeColor="text1"/>
+              </w:rPr>
+              <w:t>7</w:t>
+            </w:r>
+            <w:r>
+              <w:rPr>
+                <w:color w:val="000000" w:themeColor="text1"/>
+              </w:rPr>
+              <w:t>/06/2021</w:t>
             </w:r>
           </w:p>
         </w:tc>
@@ -483,7 +489,21 @@
               <w:rPr>
                 <w:color w:val="000000" w:themeColor="text1"/>
               </w:rPr>
-              <w:t>Finishing the requirement gathering.</w:t>
+              <w:t xml:space="preserve">Finishing the project proposal document of </w:t>
+            </w:r>
+            <w:proofErr w:type="spellStart"/>
+            <w:r>
+              <w:rPr>
+                <w:color w:val="000000" w:themeColor="text1"/>
+              </w:rPr>
+              <w:t>sportizza</w:t>
+            </w:r>
+            <w:proofErr w:type="spellEnd"/>
+            <w:r>
+              <w:rPr>
+                <w:color w:val="000000" w:themeColor="text1"/>
+              </w:rPr>
+              <w:t>.</w:t>
             </w:r>
           </w:p>
           <w:p>
@@ -501,31 +521,7 @@
               <w:rPr>
                 <w:color w:val="000000" w:themeColor="text1"/>
               </w:rPr>
-              <w:t>Finalizing</w:t>
-            </w:r>
-            <w:r>
-              <w:rPr>
-                <w:color w:val="000000" w:themeColor="text1"/>
-              </w:rPr>
-              <w:t xml:space="preserve"> of the</w:t>
-            </w:r>
-            <w:r>
-              <w:rPr>
-                <w:color w:val="000000" w:themeColor="text1"/>
-              </w:rPr>
-              <w:t xml:space="preserve"> activity</w:t>
-            </w:r>
-            <w:r>
-              <w:rPr>
-                <w:color w:val="000000" w:themeColor="text1"/>
-              </w:rPr>
-              <w:t xml:space="preserve"> diagram</w:t>
-            </w:r>
-            <w:r>
-              <w:rPr>
-                <w:color w:val="000000" w:themeColor="text1"/>
-              </w:rPr>
-              <w:t>s.</w:t>
+              <w:t>Starting the work on the presentation of Sportizza.</w:t>
             </w:r>
           </w:p>
           <w:p>
@@ -543,13 +539,7 @@
               <w:rPr>
                 <w:color w:val="000000" w:themeColor="text1"/>
               </w:rPr>
-              <w:t>Finalizing the narratives</w:t>
-            </w:r>
-            <w:r>
-              <w:rPr>
-                <w:color w:val="000000" w:themeColor="text1"/>
-              </w:rPr>
-              <w:t xml:space="preserve"> of all the use cases.</w:t>
+              <w:t>Start drawing the Entity Relationship diagram.</w:t>
             </w:r>
           </w:p>
           <w:p>
@@ -567,7 +557,7 @@
               <w:rPr>
                 <w:color w:val="000000" w:themeColor="text1"/>
               </w:rPr>
-              <w:t>Finalizing the component diagram.</w:t>
+              <w:t>Addition of 2 new activities to the system.</w:t>
             </w:r>
           </w:p>
           <w:p>
@@ -585,7 +575,7 @@
               <w:rPr>
                 <w:color w:val="000000" w:themeColor="text1"/>
               </w:rPr>
-              <w:t>Completing the project proposal document.</w:t>
+              <w:t>Start creating the sequence diagrams for 2 actors (customers and admin).</w:t>
             </w:r>
           </w:p>
         </w:tc>
@@ -677,49 +667,7 @@
               <w:rPr>
                 <w:color w:val="000000" w:themeColor="text1"/>
               </w:rPr>
-              <w:t>C</w:t>
-            </w:r>
-            <w:r>
-              <w:rPr>
-                <w:color w:val="000000" w:themeColor="text1"/>
-              </w:rPr>
-              <w:t xml:space="preserve">ontributing to part of the </w:t>
-            </w:r>
-            <w:r>
-              <w:rPr>
-                <w:color w:val="000000" w:themeColor="text1"/>
-              </w:rPr>
-              <w:t>activity</w:t>
-            </w:r>
-            <w:r>
-              <w:rPr>
-                <w:color w:val="000000" w:themeColor="text1"/>
-              </w:rPr>
-              <w:t xml:space="preserve"> diagram</w:t>
-            </w:r>
-            <w:r>
-              <w:rPr>
-                <w:color w:val="000000" w:themeColor="text1"/>
-              </w:rPr>
-              <w:t xml:space="preserve"> and narratives</w:t>
-            </w:r>
-            <w:r>
-              <w:rPr>
-                <w:color w:val="000000" w:themeColor="text1"/>
-              </w:rPr>
-              <w:t xml:space="preserve"> related to the customer, finished feasibility study,</w:t>
-            </w:r>
-            <w:r>
-              <w:rPr>
-                <w:color w:val="000000" w:themeColor="text1"/>
-              </w:rPr>
-              <w:t xml:space="preserve"> integrating the project report documentation work</w:t>
-            </w:r>
-            <w:r>
-              <w:rPr>
-                <w:color w:val="000000" w:themeColor="text1"/>
-              </w:rPr>
-              <w:t xml:space="preserve"> from feasibility study to Gantt chart to the project objectives to the functional requirements.</w:t>
+              <w:t>Finalization and formatting of the project proposal document. Contribution to draw the Entity Relationship diagram for Sportizza. Basic presentation is made for Sportizza.</w:t>
             </w:r>
           </w:p>
         </w:tc>
@@ -789,61 +737,7 @@
               <w:rPr>
                 <w:color w:val="000000" w:themeColor="text1"/>
               </w:rPr>
-              <w:t xml:space="preserve">Completed </w:t>
-            </w:r>
-            <w:r>
-              <w:rPr>
-                <w:color w:val="000000" w:themeColor="text1"/>
-              </w:rPr>
-              <w:t>Requirement gathering</w:t>
-            </w:r>
-            <w:r>
-              <w:rPr>
-                <w:color w:val="000000" w:themeColor="text1"/>
-              </w:rPr>
-              <w:t xml:space="preserve"> </w:t>
-            </w:r>
-            <w:r>
-              <w:rPr>
-                <w:color w:val="000000" w:themeColor="text1"/>
-              </w:rPr>
-              <w:t xml:space="preserve">via the google form </w:t>
-            </w:r>
-            <w:r>
-              <w:rPr>
-                <w:color w:val="000000" w:themeColor="text1"/>
-              </w:rPr>
-              <w:t>and contributing to part of the</w:t>
-            </w:r>
-            <w:r>
-              <w:rPr>
-                <w:color w:val="000000" w:themeColor="text1"/>
-              </w:rPr>
-              <w:t xml:space="preserve"> activity</w:t>
-            </w:r>
-            <w:r>
-              <w:rPr>
-                <w:color w:val="000000" w:themeColor="text1"/>
-              </w:rPr>
-              <w:t xml:space="preserve"> diagram</w:t>
-            </w:r>
-            <w:r>
-              <w:rPr>
-                <w:color w:val="000000" w:themeColor="text1"/>
-              </w:rPr>
-              <w:t xml:space="preserve"> and narratives</w:t>
-            </w:r>
-            <w:r>
-              <w:rPr>
-                <w:color w:val="000000" w:themeColor="text1"/>
-              </w:rPr>
-              <w:t xml:space="preserve"> which are related to the system admin</w:t>
-            </w:r>
-            <w:r>
-              <w:rPr>
-                <w:color w:val="000000" w:themeColor="text1"/>
-              </w:rPr>
-              <w:t>.</w:t>
+              <w:t>Initial Sequence diagrams for the admin are drawn. Wrote narratives 2 new activities for the admin and customer.</w:t>
             </w:r>
           </w:p>
         </w:tc>
@@ -910,49 +804,7 @@
               <w:rPr>
                 <w:color w:val="000000" w:themeColor="text1"/>
               </w:rPr>
-              <w:t>C</w:t>
-            </w:r>
-            <w:r>
-              <w:rPr>
-                <w:color w:val="000000" w:themeColor="text1"/>
-              </w:rPr>
-              <w:t xml:space="preserve">ontributing to part of the </w:t>
-            </w:r>
-            <w:r>
-              <w:rPr>
-                <w:color w:val="000000" w:themeColor="text1"/>
-              </w:rPr>
-              <w:t>activity</w:t>
-            </w:r>
-            <w:r>
-              <w:rPr>
-                <w:color w:val="000000" w:themeColor="text1"/>
-              </w:rPr>
-              <w:t xml:space="preserve"> diagram</w:t>
-            </w:r>
-            <w:r>
-              <w:rPr>
-                <w:color w:val="000000" w:themeColor="text1"/>
-              </w:rPr>
-              <w:t xml:space="preserve"> and narratives</w:t>
-            </w:r>
-            <w:r>
-              <w:rPr>
-                <w:color w:val="000000" w:themeColor="text1"/>
-              </w:rPr>
-              <w:t xml:space="preserve"> of the customers</w:t>
-            </w:r>
-            <w:r>
-              <w:rPr>
-                <w:color w:val="000000" w:themeColor="text1"/>
-              </w:rPr>
-              <w:t>, Logo making</w:t>
-            </w:r>
-            <w:r>
-              <w:rPr>
-                <w:color w:val="000000" w:themeColor="text1"/>
-              </w:rPr>
-              <w:t xml:space="preserve"> and get started with the JIRA board.</w:t>
+              <w:t xml:space="preserve">Initial Sequence diagrams for the customer are drawn. 2 new activities were added to the use case diagram and the respective activity diagrams were drawn. </w:t>
             </w:r>
           </w:p>
           <w:p>
@@ -1029,49 +881,19 @@
               <w:rPr>
                 <w:color w:val="000000" w:themeColor="text1"/>
               </w:rPr>
-              <w:t>C</w:t>
-            </w:r>
-            <w:r>
-              <w:rPr>
-                <w:color w:val="000000" w:themeColor="text1"/>
-              </w:rPr>
-              <w:t xml:space="preserve">ontributing to part of the </w:t>
-            </w:r>
-            <w:r>
-              <w:rPr>
-                <w:color w:val="000000" w:themeColor="text1"/>
-              </w:rPr>
-              <w:t>activity</w:t>
-            </w:r>
-            <w:r>
-              <w:rPr>
-                <w:color w:val="000000" w:themeColor="text1"/>
-              </w:rPr>
-              <w:t xml:space="preserve"> diagram</w:t>
-            </w:r>
-            <w:r>
-              <w:rPr>
-                <w:color w:val="000000" w:themeColor="text1"/>
-              </w:rPr>
-              <w:t xml:space="preserve"> and narratives</w:t>
-            </w:r>
-            <w:r>
-              <w:rPr>
-                <w:color w:val="000000" w:themeColor="text1"/>
-              </w:rPr>
-              <w:t xml:space="preserve"> related to the sports arena</w:t>
-            </w:r>
-            <w:r>
-              <w:rPr>
-                <w:color w:val="000000" w:themeColor="text1"/>
-              </w:rPr>
-              <w:t>, Component Diagram drawing</w:t>
-            </w:r>
-            <w:r>
-              <w:rPr>
-                <w:color w:val="000000" w:themeColor="text1"/>
-              </w:rPr>
-              <w:t xml:space="preserve"> related to the system.</w:t>
+              <w:t xml:space="preserve">Project proposal formatting. </w:t>
+            </w:r>
+            <w:r>
+              <w:rPr>
+                <w:color w:val="000000" w:themeColor="text1"/>
+              </w:rPr>
+              <w:t>Contribution to draw the Entity Relationship diagram for Sportizza.</w:t>
+            </w:r>
+            <w:r>
+              <w:rPr>
+                <w:color w:val="000000" w:themeColor="text1"/>
+              </w:rPr>
+              <w:t xml:space="preserve"> Analyzing of a suitable architecture for Sportizza.</w:t>
             </w:r>
           </w:p>
         </w:tc>
@@ -1143,25 +965,19 @@
               <w:rPr>
                 <w:color w:val="000000" w:themeColor="text1"/>
               </w:rPr>
-              <w:t xml:space="preserve">Discussion of any changes required on the </w:t>
-            </w:r>
-            <w:r>
-              <w:rPr>
-                <w:color w:val="000000" w:themeColor="text1"/>
-              </w:rPr>
-              <w:t>activity diagram</w:t>
-            </w:r>
-            <w:r>
-              <w:rPr>
-                <w:color w:val="000000" w:themeColor="text1"/>
-              </w:rPr>
-              <w:t>.</w:t>
-            </w:r>
-            <w:r>
-              <w:rPr>
-                <w:color w:val="000000" w:themeColor="text1"/>
-              </w:rPr>
-              <w:t xml:space="preserve"> </w:t>
+              <w:t xml:space="preserve">Discussion of changes required on the </w:t>
+            </w:r>
+            <w:r>
+              <w:rPr>
+                <w:color w:val="000000" w:themeColor="text1"/>
+              </w:rPr>
+              <w:t>project proposal document (Ex: Proposal structure, format</w:t>
+            </w:r>
+            <w:r>
+              <w:rPr>
+                <w:color w:val="000000" w:themeColor="text1"/>
+              </w:rPr>
+              <w:t>, diagram renaming, etc.)</w:t>
             </w:r>
           </w:p>
           <w:p>
@@ -1179,7 +995,7 @@
               <w:rPr>
                 <w:color w:val="000000" w:themeColor="text1"/>
               </w:rPr>
-              <w:t>Discussion of any changes required on the narratives.</w:t>
+              <w:t>Discussion of the component diagram and its components use in Sportizza.</w:t>
             </w:r>
           </w:p>
           <w:p>
@@ -1197,26 +1013,16 @@
               <w:rPr>
                 <w:color w:val="000000" w:themeColor="text1"/>
               </w:rPr>
-              <w:t>Discussion of any changes required on the component diagram.</w:t>
-            </w:r>
-          </w:p>
-          <w:p>
-            <w:pPr>
-              <w:pStyle w:val="ListParagraph"/>
-              <w:numPr>
-                <w:ilvl w:val="0"/>
-                <w:numId w:val="4"/>
-              </w:numPr>
-              <w:rPr>
-                <w:color w:val="000000" w:themeColor="text1"/>
-              </w:rPr>
-            </w:pPr>
-            <w:r>
-              <w:rPr>
-                <w:color w:val="000000" w:themeColor="text1"/>
-              </w:rPr>
-              <w:t>Discussion of any changes required on the project proposal draft.</w:t>
-            </w:r>
+              <w:t>Discussion of how to get started with preparing User Interfaces.</w:t>
+            </w:r>
+          </w:p>
+          <w:p>
+            <w:pPr>
+              <w:ind w:left="360"/>
+              <w:rPr>
+                <w:color w:val="000000" w:themeColor="text1"/>
+              </w:rPr>
+            </w:pPr>
           </w:p>
           <w:p>
             <w:pPr>
@@ -1328,31 +1134,31 @@
               <w:rPr>
                 <w:color w:val="000000" w:themeColor="text1"/>
               </w:rPr>
-              <w:t>o create the project proposal presentation</w:t>
-            </w:r>
-            <w:r>
-              <w:rPr>
-                <w:color w:val="000000" w:themeColor="text1"/>
-              </w:rPr>
-              <w:t>, E</w:t>
-            </w:r>
-            <w:r>
-              <w:rPr>
-                <w:color w:val="000000" w:themeColor="text1"/>
-              </w:rPr>
-              <w:t>R</w:t>
-            </w:r>
-            <w:r>
-              <w:rPr>
-                <w:color w:val="000000" w:themeColor="text1"/>
-              </w:rPr>
-              <w:t xml:space="preserve"> Diagram mapping</w:t>
-            </w:r>
-            <w:r>
-              <w:rPr>
-                <w:color w:val="000000" w:themeColor="text1"/>
-              </w:rPr>
-              <w:t xml:space="preserve"> of the entire system.</w:t>
+              <w:t xml:space="preserve">o </w:t>
+            </w:r>
+            <w:r>
+              <w:rPr>
+                <w:color w:val="000000" w:themeColor="text1"/>
+              </w:rPr>
+              <w:t xml:space="preserve">finalize </w:t>
+            </w:r>
+            <w:r>
+              <w:rPr>
+                <w:color w:val="000000" w:themeColor="text1"/>
+              </w:rPr>
+              <w:t>the project proposal presentation</w:t>
+            </w:r>
+            <w:r>
+              <w:rPr>
+                <w:color w:val="000000" w:themeColor="text1"/>
+              </w:rPr>
+              <w:t xml:space="preserve">, </w:t>
+            </w:r>
+            <w:r>
+              <w:rPr>
+                <w:color w:val="000000" w:themeColor="text1"/>
+              </w:rPr>
+              <w:t>Start creating User Interfaces of visitor and customer.</w:t>
             </w:r>
           </w:p>
         </w:tc>
@@ -1428,13 +1234,43 @@
               <w:rPr>
                 <w:color w:val="000000" w:themeColor="text1"/>
               </w:rPr>
-              <w:t>draw sequence diagram with respect to t</w:t>
-            </w:r>
-            <w:r>
-              <w:rPr>
-                <w:color w:val="000000" w:themeColor="text1"/>
-              </w:rPr>
-              <w:t>he sports arena users and system admin.</w:t>
+              <w:t>finalize</w:t>
+            </w:r>
+            <w:r>
+              <w:rPr>
+                <w:color w:val="000000" w:themeColor="text1"/>
+              </w:rPr>
+              <w:t xml:space="preserve"> sequence diagram with respect to t</w:t>
+            </w:r>
+            <w:r>
+              <w:rPr>
+                <w:color w:val="000000" w:themeColor="text1"/>
+              </w:rPr>
+              <w:t>he sports arena users and system admin</w:t>
+            </w:r>
+            <w:r>
+              <w:rPr>
+                <w:color w:val="000000" w:themeColor="text1"/>
+              </w:rPr>
+              <w:t xml:space="preserve">, Start </w:t>
+            </w:r>
+            <w:r>
+              <w:rPr>
+                <w:color w:val="000000" w:themeColor="text1"/>
+              </w:rPr>
+              <w:t>creating User Interfaces of</w:t>
+            </w:r>
+            <w:r>
+              <w:rPr>
+                <w:color w:val="000000" w:themeColor="text1"/>
+              </w:rPr>
+              <w:t xml:space="preserve"> system admin</w:t>
+            </w:r>
+            <w:r>
+              <w:rPr>
+                <w:color w:val="000000" w:themeColor="text1"/>
+              </w:rPr>
+              <w:t>.</w:t>
             </w:r>
           </w:p>
         </w:tc>
@@ -1510,7 +1346,13 @@
               <w:rPr>
                 <w:color w:val="000000" w:themeColor="text1"/>
               </w:rPr>
-              <w:t xml:space="preserve">draw sequence diagram with respect to the </w:t>
+              <w:t xml:space="preserve">finalize </w:t>
+            </w:r>
+            <w:r>
+              <w:rPr>
+                <w:color w:val="000000" w:themeColor="text1"/>
+              </w:rPr>
+              <w:t xml:space="preserve">sequence diagram with respect to the </w:t>
             </w:r>
             <w:r>
               <w:rPr>
@@ -1534,7 +1376,31 @@
               <w:rPr>
                 <w:color w:val="000000" w:themeColor="text1"/>
               </w:rPr>
-              <w:t>and design the system architecture.</w:t>
+              <w:t>and design the system architecture</w:t>
+            </w:r>
+            <w:r>
+              <w:rPr>
+                <w:color w:val="000000" w:themeColor="text1"/>
+              </w:rPr>
+              <w:t xml:space="preserve">, Start </w:t>
+            </w:r>
+            <w:r>
+              <w:rPr>
+                <w:color w:val="000000" w:themeColor="text1"/>
+              </w:rPr>
+              <w:t xml:space="preserve">creating User Interfaces of </w:t>
+            </w:r>
+            <w:r>
+              <w:rPr>
+                <w:color w:val="000000" w:themeColor="text1"/>
+              </w:rPr>
+              <w:t xml:space="preserve">sports arena users </w:t>
+            </w:r>
+            <w:r>
+              <w:rPr>
+                <w:color w:val="000000" w:themeColor="text1"/>
+              </w:rPr>
+              <w:t>and customer.</w:t>
             </w:r>
           </w:p>
         </w:tc>
@@ -1605,7 +1471,19 @@
               <w:rPr>
                 <w:color w:val="000000" w:themeColor="text1"/>
               </w:rPr>
-              <w:t>To create the</w:t>
+              <w:t xml:space="preserve">To </w:t>
+            </w:r>
+            <w:r>
+              <w:rPr>
+                <w:color w:val="000000" w:themeColor="text1"/>
+              </w:rPr>
+              <w:t xml:space="preserve">finalize </w:t>
+            </w:r>
+            <w:r>
+              <w:rPr>
+                <w:color w:val="000000" w:themeColor="text1"/>
+              </w:rPr>
+              <w:t>the</w:t>
             </w:r>
             <w:r>
               <w:rPr>
@@ -1623,7 +1501,13 @@
               <w:rPr>
                 <w:color w:val="000000" w:themeColor="text1"/>
               </w:rPr>
-              <w:t xml:space="preserve"> and design the system architecture.</w:t>
+              <w:t xml:space="preserve"> and design the system architecture</w:t>
+            </w:r>
+            <w:r>
+              <w:rPr>
+                <w:color w:val="000000" w:themeColor="text1"/>
+              </w:rPr>
+              <w:t>, Start creating the User Interfaces of sports arena users.</w:t>
             </w:r>
           </w:p>
         </w:tc>

</xml_diff>